<commit_message>
Start adding ATDD course outline
</commit_message>
<xml_diff>
--- a/ATDD and TDD in TypeScript and Angular - Summary.docx
+++ b/ATDD and TDD in TypeScript and Angular - Summary.docx
@@ -1002,7 +1002,27 @@
           <w:szCs w:val="24"/>
           <w:lang w:val="en-US"/>
         </w:rPr>
-        <w:t>1:30pm</w:t>
+        <w:t>1:</w:t>
+      </w:r>
+      <w:r>
+        <w:rPr>
+          <w:rFonts w:ascii="Dank Mono" w:eastAsia="Times New Roman" w:hAnsi="Dank Mono"/>
+          <w:color w:val="000000"/>
+          <w:sz w:val="24"/>
+          <w:szCs w:val="24"/>
+          <w:lang w:val="en-US"/>
+        </w:rPr>
+        <w:t>0</w:t>
+      </w:r>
+      <w:r>
+        <w:rPr>
+          <w:rFonts w:ascii="Dank Mono" w:eastAsia="Times New Roman" w:hAnsi="Dank Mono"/>
+          <w:color w:val="000000"/>
+          <w:sz w:val="24"/>
+          <w:szCs w:val="24"/>
+          <w:lang w:val="en-US"/>
+        </w:rPr>
+        <w:t>0pm</w:t>
       </w:r>
       <w:r>
         <w:rPr>
@@ -1060,7 +1080,27 @@
           <w:szCs w:val="24"/>
           <w:lang w:val="en-US"/>
         </w:rPr>
-        <w:t xml:space="preserve">1:30pm - </w:t>
+        <w:t>1:</w:t>
+      </w:r>
+      <w:r>
+        <w:rPr>
+          <w:rFonts w:ascii="Dank Mono" w:eastAsia="Times New Roman" w:hAnsi="Dank Mono"/>
+          <w:color w:val="000000"/>
+          <w:sz w:val="24"/>
+          <w:szCs w:val="24"/>
+          <w:lang w:val="en-US"/>
+        </w:rPr>
+        <w:t>0</w:t>
+      </w:r>
+      <w:r>
+        <w:rPr>
+          <w:rFonts w:ascii="Dank Mono" w:eastAsia="Times New Roman" w:hAnsi="Dank Mono"/>
+          <w:color w:val="000000"/>
+          <w:sz w:val="24"/>
+          <w:szCs w:val="24"/>
+          <w:lang w:val="en-US"/>
+        </w:rPr>
+        <w:t xml:space="preserve">0pm - </w:t>
       </w:r>
       <w:r>
         <w:rPr>
@@ -1333,7 +1373,6 @@
         </w:rPr>
         <w:t xml:space="preserve">Using Mocks, Stubs, Fakes, </w:t>
       </w:r>
-      <w:proofErr w:type="gramStart"/>
       <w:r>
         <w:rPr>
           <w:rFonts w:ascii="Garamond" w:hAnsi="Garamond"/>
@@ -1341,9 +1380,8 @@
           <w:sz w:val="24"/>
           <w:szCs w:val="24"/>
         </w:rPr>
-        <w:t>Doubles</w:t>
-      </w:r>
-      <w:proofErr w:type="gramEnd"/>
+        <w:t>Doubles,</w:t>
+      </w:r>
       <w:r>
         <w:rPr>
           <w:rFonts w:ascii="Garamond" w:hAnsi="Garamond"/>
@@ -2137,7 +2175,23 @@
           <w:sz w:val="28"/>
           <w:szCs w:val="28"/>
         </w:rPr>
-        <w:t>1:30pm</w:t>
+        <w:t>1:</w:t>
+      </w:r>
+      <w:r>
+        <w:rPr>
+          <w:rFonts w:ascii="Dank Mono" w:hAnsi="Dank Mono"/>
+          <w:sz w:val="28"/>
+          <w:szCs w:val="28"/>
+        </w:rPr>
+        <w:t>0</w:t>
+      </w:r>
+      <w:r>
+        <w:rPr>
+          <w:rFonts w:ascii="Dank Mono" w:hAnsi="Dank Mono"/>
+          <w:sz w:val="28"/>
+          <w:szCs w:val="28"/>
+        </w:rPr>
+        <w:t>0pm</w:t>
       </w:r>
       <w:r>
         <w:rPr>
@@ -2190,7 +2244,23 @@
           <w:sz w:val="28"/>
           <w:szCs w:val="28"/>
         </w:rPr>
-        <w:t xml:space="preserve">1:30pm - </w:t>
+        <w:t>1:</w:t>
+      </w:r>
+      <w:r>
+        <w:rPr>
+          <w:rFonts w:ascii="Dank Mono" w:hAnsi="Dank Mono"/>
+          <w:sz w:val="28"/>
+          <w:szCs w:val="28"/>
+        </w:rPr>
+        <w:t>0</w:t>
+      </w:r>
+      <w:r>
+        <w:rPr>
+          <w:rFonts w:ascii="Dank Mono" w:hAnsi="Dank Mono"/>
+          <w:sz w:val="28"/>
+          <w:szCs w:val="28"/>
+        </w:rPr>
+        <w:t xml:space="preserve">0pm - </w:t>
       </w:r>
       <w:r>
         <w:rPr>

</xml_diff>